<commit_message>
Testes com usuários finalizados
</commit_message>
<xml_diff>
--- a/Monografia/Teste de Usabilidade (PetSteets Site).docx
+++ b/Monografia/Teste de Usabilidade (PetSteets Site).docx
@@ -964,6 +964,62 @@
         </w:rPr>
         <w:t xml:space="preserve"> 5</w:t>
       </w:r>
+      <w:r>
+        <w:rPr>
+          <w:sz w:val="26"/>
+          <w:szCs w:val="26"/>
+        </w:rPr>
+        <w:t xml:space="preserve">; 4; 3; 1; </w:t>
+      </w:r>
+      <w:r>
+        <w:rPr>
+          <w:sz w:val="26"/>
+          <w:szCs w:val="26"/>
+        </w:rPr>
+        <w:t>5</w:t>
+      </w:r>
+      <w:r>
+        <w:rPr>
+          <w:sz w:val="26"/>
+          <w:szCs w:val="26"/>
+        </w:rPr>
+        <w:t>;</w:t>
+      </w:r>
+      <w:r>
+        <w:rPr>
+          <w:sz w:val="26"/>
+          <w:szCs w:val="26"/>
+        </w:rPr>
+        <w:t xml:space="preserve"> 5</w:t>
+      </w:r>
+      <w:r>
+        <w:rPr>
+          <w:sz w:val="26"/>
+          <w:szCs w:val="26"/>
+        </w:rPr>
+        <w:t>;</w:t>
+      </w:r>
+      <w:r>
+        <w:rPr>
+          <w:sz w:val="26"/>
+          <w:szCs w:val="26"/>
+        </w:rPr>
+        <w:t xml:space="preserve"> 4</w:t>
+      </w:r>
+      <w:r>
+        <w:rPr>
+          <w:sz w:val="26"/>
+          <w:szCs w:val="26"/>
+        </w:rPr>
+        <w:t xml:space="preserve">; </w:t>
+      </w:r>
+      <w:r>
+        <w:rPr>
+          <w:sz w:val="26"/>
+          <w:szCs w:val="26"/>
+        </w:rPr>
+        <w:t>5.</w:t>
+      </w:r>
     </w:p>
     <w:p>
       <w:pPr>
@@ -1032,6 +1088,62 @@
         </w:rPr>
         <w:t xml:space="preserve"> 5</w:t>
       </w:r>
+      <w:r>
+        <w:rPr>
+          <w:sz w:val="26"/>
+          <w:szCs w:val="26"/>
+        </w:rPr>
+        <w:t xml:space="preserve">; 5; 4; 5; </w:t>
+      </w:r>
+      <w:r>
+        <w:rPr>
+          <w:sz w:val="26"/>
+          <w:szCs w:val="26"/>
+        </w:rPr>
+        <w:t>5</w:t>
+      </w:r>
+      <w:r>
+        <w:rPr>
+          <w:sz w:val="26"/>
+          <w:szCs w:val="26"/>
+        </w:rPr>
+        <w:t>;</w:t>
+      </w:r>
+      <w:r>
+        <w:rPr>
+          <w:sz w:val="26"/>
+          <w:szCs w:val="26"/>
+        </w:rPr>
+        <w:t xml:space="preserve"> 5</w:t>
+      </w:r>
+      <w:r>
+        <w:rPr>
+          <w:sz w:val="26"/>
+          <w:szCs w:val="26"/>
+        </w:rPr>
+        <w:t xml:space="preserve">; </w:t>
+      </w:r>
+      <w:r>
+        <w:rPr>
+          <w:sz w:val="26"/>
+          <w:szCs w:val="26"/>
+        </w:rPr>
+        <w:t>4</w:t>
+      </w:r>
+      <w:r>
+        <w:rPr>
+          <w:sz w:val="26"/>
+          <w:szCs w:val="26"/>
+        </w:rPr>
+        <w:t>;</w:t>
+      </w:r>
+      <w:r>
+        <w:rPr>
+          <w:sz w:val="26"/>
+          <w:szCs w:val="26"/>
+        </w:rPr>
+        <w:t xml:space="preserve"> 4.</w:t>
+      </w:r>
     </w:p>
     <w:p>
       <w:pPr>
@@ -1100,6 +1212,62 @@
         </w:rPr>
         <w:t xml:space="preserve"> 5</w:t>
       </w:r>
+      <w:r>
+        <w:rPr>
+          <w:sz w:val="26"/>
+          <w:szCs w:val="26"/>
+        </w:rPr>
+        <w:t xml:space="preserve">; 5; 5; 4; </w:t>
+      </w:r>
+      <w:r>
+        <w:rPr>
+          <w:sz w:val="26"/>
+          <w:szCs w:val="26"/>
+        </w:rPr>
+        <w:t>5</w:t>
+      </w:r>
+      <w:r>
+        <w:rPr>
+          <w:sz w:val="26"/>
+          <w:szCs w:val="26"/>
+        </w:rPr>
+        <w:t>;</w:t>
+      </w:r>
+      <w:r>
+        <w:rPr>
+          <w:sz w:val="26"/>
+          <w:szCs w:val="26"/>
+        </w:rPr>
+        <w:t xml:space="preserve"> 5</w:t>
+      </w:r>
+      <w:r>
+        <w:rPr>
+          <w:sz w:val="26"/>
+          <w:szCs w:val="26"/>
+        </w:rPr>
+        <w:t>;</w:t>
+      </w:r>
+      <w:r>
+        <w:rPr>
+          <w:sz w:val="26"/>
+          <w:szCs w:val="26"/>
+        </w:rPr>
+        <w:t xml:space="preserve"> 5</w:t>
+      </w:r>
+      <w:r>
+        <w:rPr>
+          <w:sz w:val="26"/>
+          <w:szCs w:val="26"/>
+        </w:rPr>
+        <w:t>;</w:t>
+      </w:r>
+      <w:r>
+        <w:rPr>
+          <w:sz w:val="26"/>
+          <w:szCs w:val="26"/>
+        </w:rPr>
+        <w:t xml:space="preserve"> 5.</w:t>
+      </w:r>
     </w:p>
     <w:p>
       <w:pPr>
@@ -1161,6 +1329,62 @@
         </w:rPr>
         <w:t xml:space="preserve"> </w:t>
       </w:r>
+      <w:r>
+        <w:rPr>
+          <w:sz w:val="26"/>
+          <w:szCs w:val="26"/>
+        </w:rPr>
+        <w:t xml:space="preserve">5; </w:t>
+      </w:r>
+      <w:r>
+        <w:rPr>
+          <w:sz w:val="26"/>
+          <w:szCs w:val="26"/>
+        </w:rPr>
+        <w:t>4</w:t>
+      </w:r>
+      <w:r>
+        <w:rPr>
+          <w:sz w:val="26"/>
+          <w:szCs w:val="26"/>
+        </w:rPr>
+        <w:t xml:space="preserve">; </w:t>
+      </w:r>
+      <w:r>
+        <w:rPr>
+          <w:sz w:val="26"/>
+          <w:szCs w:val="26"/>
+        </w:rPr>
+        <w:t>5</w:t>
+      </w:r>
+      <w:r>
+        <w:rPr>
+          <w:sz w:val="26"/>
+          <w:szCs w:val="26"/>
+        </w:rPr>
+        <w:t>;</w:t>
+      </w:r>
+      <w:r>
+        <w:rPr>
+          <w:sz w:val="26"/>
+          <w:szCs w:val="26"/>
+        </w:rPr>
+        <w:t xml:space="preserve"> 4</w:t>
+      </w:r>
+      <w:r>
+        <w:rPr>
+          <w:sz w:val="26"/>
+          <w:szCs w:val="26"/>
+        </w:rPr>
+        <w:t>;</w:t>
+      </w:r>
+      <w:r>
+        <w:rPr>
+          <w:sz w:val="26"/>
+          <w:szCs w:val="26"/>
+        </w:rPr>
+        <w:t xml:space="preserve"> 4.</w:t>
+      </w:r>
     </w:p>
     <w:p>
       <w:pPr>
@@ -1236,6 +1460,69 @@
         </w:rPr>
         <w:t xml:space="preserve"> 5</w:t>
       </w:r>
+      <w:r>
+        <w:rPr>
+          <w:sz w:val="26"/>
+          <w:szCs w:val="26"/>
+        </w:rPr>
+        <w:t>; 5; 4; 3</w:t>
+      </w:r>
+      <w:r>
+        <w:rPr>
+          <w:sz w:val="26"/>
+          <w:szCs w:val="26"/>
+        </w:rPr>
+        <w:t xml:space="preserve">; </w:t>
+      </w:r>
+      <w:r>
+        <w:rPr>
+          <w:sz w:val="26"/>
+          <w:szCs w:val="26"/>
+        </w:rPr>
+        <w:t>4</w:t>
+      </w:r>
+      <w:r>
+        <w:rPr>
+          <w:sz w:val="26"/>
+          <w:szCs w:val="26"/>
+        </w:rPr>
+        <w:t>;</w:t>
+      </w:r>
+      <w:r>
+        <w:rPr>
+          <w:sz w:val="26"/>
+          <w:szCs w:val="26"/>
+        </w:rPr>
+        <w:t xml:space="preserve"> 5</w:t>
+      </w:r>
+      <w:r>
+        <w:rPr>
+          <w:sz w:val="26"/>
+          <w:szCs w:val="26"/>
+        </w:rPr>
+        <w:t>;</w:t>
+      </w:r>
+      <w:r>
+        <w:rPr>
+          <w:sz w:val="26"/>
+          <w:szCs w:val="26"/>
+        </w:rPr>
+        <w:t xml:space="preserve"> 5</w:t>
+      </w:r>
+      <w:r>
+        <w:rPr>
+          <w:sz w:val="26"/>
+          <w:szCs w:val="26"/>
+        </w:rPr>
+        <w:t>;</w:t>
+      </w:r>
+      <w:r>
+        <w:rPr>
+          <w:sz w:val="26"/>
+          <w:szCs w:val="26"/>
+        </w:rPr>
+        <w:t xml:space="preserve"> 5.</w:t>
+      </w:r>
     </w:p>
     <w:p>
       <w:pPr>
@@ -1318,6 +1605,69 @@
         </w:rPr>
         <w:t xml:space="preserve"> 5</w:t>
       </w:r>
+      <w:r>
+        <w:rPr>
+          <w:sz w:val="26"/>
+          <w:szCs w:val="26"/>
+        </w:rPr>
+        <w:t>; 3; 4; 5</w:t>
+      </w:r>
+      <w:r>
+        <w:rPr>
+          <w:sz w:val="26"/>
+          <w:szCs w:val="26"/>
+        </w:rPr>
+        <w:t xml:space="preserve">; </w:t>
+      </w:r>
+      <w:r>
+        <w:rPr>
+          <w:sz w:val="26"/>
+          <w:szCs w:val="26"/>
+        </w:rPr>
+        <w:t>5</w:t>
+      </w:r>
+      <w:r>
+        <w:rPr>
+          <w:sz w:val="26"/>
+          <w:szCs w:val="26"/>
+        </w:rPr>
+        <w:t>;</w:t>
+      </w:r>
+      <w:r>
+        <w:rPr>
+          <w:sz w:val="26"/>
+          <w:szCs w:val="26"/>
+        </w:rPr>
+        <w:t xml:space="preserve"> 4</w:t>
+      </w:r>
+      <w:r>
+        <w:rPr>
+          <w:sz w:val="26"/>
+          <w:szCs w:val="26"/>
+        </w:rPr>
+        <w:t>;</w:t>
+      </w:r>
+      <w:r>
+        <w:rPr>
+          <w:sz w:val="26"/>
+          <w:szCs w:val="26"/>
+        </w:rPr>
+        <w:t xml:space="preserve"> 4</w:t>
+      </w:r>
+      <w:r>
+        <w:rPr>
+          <w:sz w:val="26"/>
+          <w:szCs w:val="26"/>
+        </w:rPr>
+        <w:t>;</w:t>
+      </w:r>
+      <w:r>
+        <w:rPr>
+          <w:sz w:val="26"/>
+          <w:szCs w:val="26"/>
+        </w:rPr>
+        <w:t xml:space="preserve"> 4.</w:t>
+      </w:r>
     </w:p>
     <w:p>
       <w:pPr>
@@ -1379,6 +1729,69 @@
         </w:rPr>
         <w:t xml:space="preserve"> 5</w:t>
       </w:r>
+      <w:r>
+        <w:rPr>
+          <w:sz w:val="26"/>
+          <w:szCs w:val="26"/>
+        </w:rPr>
+        <w:t>; 5; 4; 5</w:t>
+      </w:r>
+      <w:r>
+        <w:rPr>
+          <w:sz w:val="26"/>
+          <w:szCs w:val="26"/>
+        </w:rPr>
+        <w:t xml:space="preserve">; </w:t>
+      </w:r>
+      <w:r>
+        <w:rPr>
+          <w:sz w:val="26"/>
+          <w:szCs w:val="26"/>
+        </w:rPr>
+        <w:t>5</w:t>
+      </w:r>
+      <w:r>
+        <w:rPr>
+          <w:sz w:val="26"/>
+          <w:szCs w:val="26"/>
+        </w:rPr>
+        <w:t>;</w:t>
+      </w:r>
+      <w:r>
+        <w:rPr>
+          <w:sz w:val="26"/>
+          <w:szCs w:val="26"/>
+        </w:rPr>
+        <w:t xml:space="preserve"> 4</w:t>
+      </w:r>
+      <w:r>
+        <w:rPr>
+          <w:sz w:val="26"/>
+          <w:szCs w:val="26"/>
+        </w:rPr>
+        <w:t>;</w:t>
+      </w:r>
+      <w:r>
+        <w:rPr>
+          <w:sz w:val="26"/>
+          <w:szCs w:val="26"/>
+        </w:rPr>
+        <w:t xml:space="preserve"> 3</w:t>
+      </w:r>
+      <w:r>
+        <w:rPr>
+          <w:sz w:val="26"/>
+          <w:szCs w:val="26"/>
+        </w:rPr>
+        <w:t>;</w:t>
+      </w:r>
+      <w:r>
+        <w:rPr>
+          <w:sz w:val="26"/>
+          <w:szCs w:val="26"/>
+        </w:rPr>
+        <w:t xml:space="preserve"> 3.</w:t>
+      </w:r>
     </w:p>
     <w:p>
       <w:pPr>
@@ -1440,6 +1853,69 @@
         </w:rPr>
         <w:t xml:space="preserve"> 5</w:t>
       </w:r>
+      <w:r>
+        <w:rPr>
+          <w:sz w:val="26"/>
+          <w:szCs w:val="26"/>
+        </w:rPr>
+        <w:t>; 5; 5; 5</w:t>
+      </w:r>
+      <w:r>
+        <w:rPr>
+          <w:sz w:val="26"/>
+          <w:szCs w:val="26"/>
+        </w:rPr>
+        <w:t xml:space="preserve">; </w:t>
+      </w:r>
+      <w:r>
+        <w:rPr>
+          <w:sz w:val="26"/>
+          <w:szCs w:val="26"/>
+        </w:rPr>
+        <w:t>5</w:t>
+      </w:r>
+      <w:r>
+        <w:rPr>
+          <w:sz w:val="26"/>
+          <w:szCs w:val="26"/>
+        </w:rPr>
+        <w:t>;</w:t>
+      </w:r>
+      <w:r>
+        <w:rPr>
+          <w:sz w:val="26"/>
+          <w:szCs w:val="26"/>
+        </w:rPr>
+        <w:t xml:space="preserve"> 5</w:t>
+      </w:r>
+      <w:r>
+        <w:rPr>
+          <w:sz w:val="26"/>
+          <w:szCs w:val="26"/>
+        </w:rPr>
+        <w:t>;</w:t>
+      </w:r>
+      <w:r>
+        <w:rPr>
+          <w:sz w:val="26"/>
+          <w:szCs w:val="26"/>
+        </w:rPr>
+        <w:t xml:space="preserve"> 4</w:t>
+      </w:r>
+      <w:r>
+        <w:rPr>
+          <w:sz w:val="26"/>
+          <w:szCs w:val="26"/>
+        </w:rPr>
+        <w:t>;</w:t>
+      </w:r>
+      <w:r>
+        <w:rPr>
+          <w:sz w:val="26"/>
+          <w:szCs w:val="26"/>
+        </w:rPr>
+        <w:t xml:space="preserve"> 5.</w:t>
+      </w:r>
     </w:p>
     <w:p>
       <w:pPr>
@@ -1506,14 +1982,46 @@
           <w:sz w:val="26"/>
           <w:szCs w:val="26"/>
         </w:rPr>
-        <w:t>adorei participar da pesquisa, muito fácil e prático;</w:t>
-      </w:r>
-      <w:r>
-        <w:rPr>
-          <w:sz w:val="26"/>
-          <w:szCs w:val="26"/>
-        </w:rPr>
-        <w:t xml:space="preserve"> muito fácil navegar pelo site</w:t>
+        <w:t xml:space="preserve"> A</w:t>
+      </w:r>
+      <w:r>
+        <w:rPr>
+          <w:sz w:val="26"/>
+          <w:szCs w:val="26"/>
+        </w:rPr>
+        <w:t>dorei participar da pesquisa, muito fácil e prático;</w:t>
+      </w:r>
+      <w:r>
+        <w:rPr>
+          <w:sz w:val="26"/>
+          <w:szCs w:val="26"/>
+        </w:rPr>
+        <w:t xml:space="preserve"> </w:t>
+      </w:r>
+    </w:p>
+    <w:p>
+      <w:pPr>
+        <w:pStyle w:val="PargrafodaLista"/>
+        <w:ind w:left="360"/>
+        <w:jc w:val="both"/>
+        <w:rPr>
+          <w:sz w:val="26"/>
+          <w:szCs w:val="26"/>
+        </w:rPr>
+      </w:pPr>
+      <w:r>
+        <w:rPr>
+          <w:sz w:val="26"/>
+          <w:szCs w:val="26"/>
+        </w:rPr>
+        <w:t>R: M</w:t>
+      </w:r>
+      <w:r>
+        <w:rPr>
+          <w:sz w:val="26"/>
+          <w:szCs w:val="26"/>
+        </w:rPr>
+        <w:t>uito fácil navegar pelo site</w:t>
       </w:r>
       <w:r>
         <w:rPr>
@@ -1522,6 +2030,13 @@
         </w:rPr>
         <w:t>, seria interessante deixar no telefone que coloque os parênteses e traços automaticamente</w:t>
       </w:r>
+      <w:r>
+        <w:rPr>
+          <w:sz w:val="26"/>
+          <w:szCs w:val="26"/>
+        </w:rPr>
+        <w:t>;</w:t>
+      </w:r>
     </w:p>
     <w:p>
       <w:pPr>
@@ -1533,6 +2048,290 @@
           <w:szCs w:val="26"/>
         </w:rPr>
       </w:pPr>
+      <w:r>
+        <w:rPr>
+          <w:sz w:val="26"/>
+          <w:szCs w:val="26"/>
+        </w:rPr>
+        <w:t>R: A apresentação é muito boa, bem simples e fácil de entender, mudaria as instruções para pesquisa de animais, colocaria com uma cor mais chamativa para facilitar a visualização</w:t>
+      </w:r>
+      <w:r>
+        <w:rPr>
+          <w:sz w:val="26"/>
+          <w:szCs w:val="26"/>
+        </w:rPr>
+        <w:t>;</w:t>
+      </w:r>
+    </w:p>
+    <w:p>
+      <w:pPr>
+        <w:pStyle w:val="PargrafodaLista"/>
+        <w:ind w:left="360"/>
+        <w:jc w:val="both"/>
+        <w:rPr>
+          <w:sz w:val="26"/>
+          <w:szCs w:val="26"/>
+        </w:rPr>
+      </w:pPr>
+      <w:r>
+        <w:rPr>
+          <w:sz w:val="26"/>
+          <w:szCs w:val="26"/>
+        </w:rPr>
+        <w:lastRenderedPageBreak/>
+        <w:t>R: O site funciona muito bem, bem rápido e simples, porém, se alterasse as cores do site com cores mais instrutivas seria mais fácil entender, já que a janela de navegação é uma só deveria ser maior e mais intuitiva. Foi notado também alguns erros de escrita nas instruções</w:t>
+      </w:r>
+      <w:r>
+        <w:rPr>
+          <w:sz w:val="26"/>
+          <w:szCs w:val="26"/>
+        </w:rPr>
+        <w:t>;</w:t>
+      </w:r>
+    </w:p>
+    <w:p>
+      <w:pPr>
+        <w:pStyle w:val="PargrafodaLista"/>
+        <w:ind w:left="360"/>
+        <w:jc w:val="both"/>
+        <w:rPr>
+          <w:sz w:val="26"/>
+          <w:szCs w:val="26"/>
+        </w:rPr>
+      </w:pPr>
+      <w:r>
+        <w:rPr>
+          <w:sz w:val="26"/>
+          <w:szCs w:val="26"/>
+        </w:rPr>
+        <w:t xml:space="preserve">R: A parte de estrutura de início do site (Cadastro usuário, </w:t>
+      </w:r>
+      <w:r>
+        <w:rPr>
+          <w:sz w:val="26"/>
+          <w:szCs w:val="26"/>
+        </w:rPr>
+        <w:t>meu</w:t>
+      </w:r>
+      <w:r>
+        <w:rPr>
+          <w:sz w:val="26"/>
+          <w:szCs w:val="26"/>
+        </w:rPr>
+        <w:t xml:space="preserve"> perfil e Cadastro animal) estão muito bem elaborados, simples de entender e de executar, porém, os contextos de informações uteis estão difíceis de enxergar, o fundo da imagem está na mesma cor que o texto escrito não dando para enxergar as informações necessárias. As paletas e cores ficaram </w:t>
+      </w:r>
+      <w:r>
+        <w:rPr>
+          <w:sz w:val="26"/>
+          <w:szCs w:val="26"/>
+        </w:rPr>
+        <w:t>legais,</w:t>
+      </w:r>
+      <w:r>
+        <w:rPr>
+          <w:sz w:val="26"/>
+          <w:szCs w:val="26"/>
+        </w:rPr>
+        <w:t xml:space="preserve"> mas </w:t>
+      </w:r>
+      <w:r>
+        <w:rPr>
+          <w:sz w:val="26"/>
+          <w:szCs w:val="26"/>
+        </w:rPr>
+        <w:t>as cores dos textos em cima das imagens precisam</w:t>
+      </w:r>
+      <w:r>
+        <w:rPr>
+          <w:sz w:val="26"/>
+          <w:szCs w:val="26"/>
+        </w:rPr>
+        <w:t xml:space="preserve"> de atenção.</w:t>
+      </w:r>
+    </w:p>
+    <w:p>
+      <w:pPr>
+        <w:pStyle w:val="PargrafodaLista"/>
+        <w:ind w:left="360"/>
+        <w:jc w:val="both"/>
+        <w:rPr>
+          <w:sz w:val="26"/>
+          <w:szCs w:val="26"/>
+        </w:rPr>
+      </w:pPr>
+      <w:r>
+        <w:rPr>
+          <w:sz w:val="26"/>
+          <w:szCs w:val="26"/>
+        </w:rPr>
+        <w:t>R: Gostei do site.</w:t>
+      </w:r>
+    </w:p>
+    <w:p>
+      <w:pPr>
+        <w:pStyle w:val="PargrafodaLista"/>
+        <w:ind w:left="360"/>
+        <w:jc w:val="both"/>
+        <w:rPr>
+          <w:sz w:val="26"/>
+          <w:szCs w:val="26"/>
+        </w:rPr>
+      </w:pPr>
+      <w:r>
+        <w:rPr>
+          <w:sz w:val="26"/>
+          <w:szCs w:val="26"/>
+        </w:rPr>
+        <w:t xml:space="preserve">R: O site é muito bom, </w:t>
+      </w:r>
+      <w:r>
+        <w:rPr>
+          <w:sz w:val="26"/>
+          <w:szCs w:val="26"/>
+        </w:rPr>
+        <w:t>mas precisa</w:t>
+      </w:r>
+      <w:r>
+        <w:rPr>
+          <w:sz w:val="26"/>
+          <w:szCs w:val="26"/>
+        </w:rPr>
+        <w:t xml:space="preserve"> de mais opção de bichos e arrumar o campo do </w:t>
+      </w:r>
+      <w:r>
+        <w:rPr>
+          <w:sz w:val="26"/>
+          <w:szCs w:val="26"/>
+        </w:rPr>
+        <w:t>telefone (</w:t>
+      </w:r>
+      <w:r>
+        <w:rPr>
+          <w:sz w:val="26"/>
+          <w:szCs w:val="26"/>
+        </w:rPr>
+        <w:t xml:space="preserve">deixar </w:t>
+      </w:r>
+      <w:r>
+        <w:rPr>
+          <w:sz w:val="26"/>
+          <w:szCs w:val="26"/>
+        </w:rPr>
+        <w:t>pré-formatado</w:t>
+      </w:r>
+      <w:r>
+        <w:rPr>
+          <w:sz w:val="26"/>
+          <w:szCs w:val="26"/>
+        </w:rPr>
+        <w:t>).</w:t>
+      </w:r>
+    </w:p>
+    <w:p>
+      <w:pPr>
+        <w:pStyle w:val="PargrafodaLista"/>
+        <w:ind w:left="360"/>
+        <w:jc w:val="both"/>
+        <w:rPr>
+          <w:sz w:val="26"/>
+          <w:szCs w:val="26"/>
+        </w:rPr>
+      </w:pPr>
+      <w:r>
+        <w:rPr>
+          <w:sz w:val="26"/>
+          <w:szCs w:val="26"/>
+        </w:rPr>
+        <w:t xml:space="preserve">R: Adicionar observações do doador para quem </w:t>
+      </w:r>
+      <w:r>
+        <w:rPr>
+          <w:sz w:val="26"/>
+          <w:szCs w:val="26"/>
+        </w:rPr>
+        <w:t>está</w:t>
+      </w:r>
+      <w:r>
+        <w:rPr>
+          <w:sz w:val="26"/>
+          <w:szCs w:val="26"/>
+        </w:rPr>
+        <w:t xml:space="preserve"> adotando, deixar </w:t>
+      </w:r>
+      <w:r>
+        <w:rPr>
+          <w:sz w:val="26"/>
+          <w:szCs w:val="26"/>
+        </w:rPr>
+        <w:t>visível o</w:t>
+      </w:r>
+      <w:r>
+        <w:rPr>
+          <w:sz w:val="26"/>
+          <w:szCs w:val="26"/>
+        </w:rPr>
+        <w:t xml:space="preserve"> botão </w:t>
+      </w:r>
+      <w:r>
+        <w:rPr>
+          <w:sz w:val="26"/>
+          <w:szCs w:val="26"/>
+        </w:rPr>
+        <w:t>página</w:t>
+      </w:r>
+      <w:r>
+        <w:rPr>
+          <w:sz w:val="26"/>
+          <w:szCs w:val="26"/>
+        </w:rPr>
+        <w:t xml:space="preserve"> inicial, formatar campo de telefone.</w:t>
+      </w:r>
+    </w:p>
+    <w:p>
+      <w:pPr>
+        <w:pStyle w:val="PargrafodaLista"/>
+        <w:ind w:left="360"/>
+        <w:jc w:val="both"/>
+        <w:rPr>
+          <w:sz w:val="26"/>
+          <w:szCs w:val="26"/>
+        </w:rPr>
+      </w:pPr>
+      <w:r>
+        <w:rPr>
+          <w:sz w:val="26"/>
+          <w:szCs w:val="26"/>
+        </w:rPr>
+        <w:t>R: Achei muito bonito o site e gostei da ide</w:t>
+      </w:r>
+      <w:r>
+        <w:rPr>
+          <w:sz w:val="26"/>
+          <w:szCs w:val="26"/>
+        </w:rPr>
+        <w:t>i</w:t>
+      </w:r>
+      <w:r>
+        <w:rPr>
+          <w:sz w:val="26"/>
+          <w:szCs w:val="26"/>
+        </w:rPr>
+        <w:t xml:space="preserve">a que ele </w:t>
+      </w:r>
+      <w:r>
+        <w:rPr>
+          <w:sz w:val="26"/>
+          <w:szCs w:val="26"/>
+        </w:rPr>
+        <w:t>propõe</w:t>
+      </w:r>
+      <w:r>
+        <w:rPr>
+          <w:sz w:val="26"/>
+          <w:szCs w:val="26"/>
+        </w:rPr>
+        <w:t>.</w:t>
+      </w:r>
     </w:p>
     <w:p>
       <w:pPr>
@@ -1609,6 +2408,104 @@
         </w:rPr>
         <w:t xml:space="preserve"> 39</w:t>
       </w:r>
+      <w:r>
+        <w:rPr>
+          <w:sz w:val="26"/>
+          <w:szCs w:val="26"/>
+        </w:rPr>
+        <w:t xml:space="preserve">; </w:t>
+      </w:r>
+      <w:r>
+        <w:rPr>
+          <w:sz w:val="26"/>
+          <w:szCs w:val="26"/>
+        </w:rPr>
+        <w:t>21</w:t>
+      </w:r>
+      <w:r>
+        <w:rPr>
+          <w:sz w:val="26"/>
+          <w:szCs w:val="26"/>
+        </w:rPr>
+        <w:t>;</w:t>
+      </w:r>
+      <w:r>
+        <w:rPr>
+          <w:sz w:val="26"/>
+          <w:szCs w:val="26"/>
+        </w:rPr>
+        <w:t xml:space="preserve"> 53</w:t>
+      </w:r>
+      <w:r>
+        <w:rPr>
+          <w:sz w:val="26"/>
+          <w:szCs w:val="26"/>
+        </w:rPr>
+        <w:t>;</w:t>
+      </w:r>
+      <w:r>
+        <w:rPr>
+          <w:sz w:val="26"/>
+          <w:szCs w:val="26"/>
+        </w:rPr>
+        <w:t xml:space="preserve"> 26</w:t>
+      </w:r>
+      <w:r>
+        <w:rPr>
+          <w:sz w:val="26"/>
+          <w:szCs w:val="26"/>
+        </w:rPr>
+        <w:t xml:space="preserve">; </w:t>
+      </w:r>
+      <w:r>
+        <w:rPr>
+          <w:sz w:val="26"/>
+          <w:szCs w:val="26"/>
+        </w:rPr>
+        <w:t>51</w:t>
+      </w:r>
+      <w:r>
+        <w:rPr>
+          <w:sz w:val="26"/>
+          <w:szCs w:val="26"/>
+        </w:rPr>
+        <w:t>;</w:t>
+      </w:r>
+      <w:r>
+        <w:rPr>
+          <w:sz w:val="26"/>
+          <w:szCs w:val="26"/>
+        </w:rPr>
+        <w:t xml:space="preserve"> 23</w:t>
+      </w:r>
+      <w:r>
+        <w:rPr>
+          <w:sz w:val="26"/>
+          <w:szCs w:val="26"/>
+        </w:rPr>
+        <w:t>;</w:t>
+      </w:r>
+      <w:r>
+        <w:rPr>
+          <w:sz w:val="26"/>
+          <w:szCs w:val="26"/>
+        </w:rPr>
+        <w:t xml:space="preserve"> 27</w:t>
+      </w:r>
+      <w:r>
+        <w:rPr>
+          <w:sz w:val="26"/>
+          <w:szCs w:val="26"/>
+        </w:rPr>
+        <w:t>;</w:t>
+      </w:r>
+      <w:r>
+        <w:rPr>
+          <w:sz w:val="26"/>
+          <w:szCs w:val="26"/>
+        </w:rPr>
+        <w:t xml:space="preserve"> 48.</w:t>
+      </w:r>
     </w:p>
     <w:p>
       <w:pPr>
@@ -1630,7 +2527,6 @@
           <w:sz w:val="26"/>
           <w:szCs w:val="26"/>
         </w:rPr>
-        <w:lastRenderedPageBreak/>
         <w:t>Nível de Escolaridade:</w:t>
       </w:r>
       <w:r>
@@ -1659,7 +2555,94 @@
           <w:sz w:val="26"/>
           <w:szCs w:val="26"/>
         </w:rPr>
-        <w:t xml:space="preserve"> ensino fundamental incompleto</w:t>
+        <w:t xml:space="preserve"> </w:t>
+      </w:r>
+      <w:r>
+        <w:rPr>
+          <w:sz w:val="26"/>
+          <w:szCs w:val="26"/>
+        </w:rPr>
+        <w:t>E</w:t>
+      </w:r>
+      <w:r>
+        <w:rPr>
+          <w:sz w:val="26"/>
+          <w:szCs w:val="26"/>
+        </w:rPr>
+        <w:t>nsino fundamental incompleto</w:t>
+      </w:r>
+      <w:r>
+        <w:rPr>
+          <w:sz w:val="26"/>
+          <w:szCs w:val="26"/>
+        </w:rPr>
+        <w:t>;</w:t>
+      </w:r>
+      <w:r>
+        <w:t xml:space="preserve"> </w:t>
+      </w:r>
+      <w:r>
+        <w:rPr>
+          <w:sz w:val="26"/>
+          <w:szCs w:val="26"/>
+        </w:rPr>
+        <w:t>Superior Incompleto; Superior Incompleto; Superior Incompleto</w:t>
+      </w:r>
+      <w:r>
+        <w:rPr>
+          <w:sz w:val="26"/>
+          <w:szCs w:val="26"/>
+        </w:rPr>
+        <w:t xml:space="preserve">; </w:t>
+      </w:r>
+      <w:r>
+        <w:rPr>
+          <w:sz w:val="26"/>
+          <w:szCs w:val="26"/>
+        </w:rPr>
+        <w:t>Ensino Fundamental Incompleto</w:t>
+      </w:r>
+      <w:r>
+        <w:rPr>
+          <w:sz w:val="26"/>
+          <w:szCs w:val="26"/>
+        </w:rPr>
+        <w:t>;</w:t>
+      </w:r>
+      <w:r>
+        <w:rPr>
+          <w:sz w:val="26"/>
+          <w:szCs w:val="26"/>
+        </w:rPr>
+        <w:t xml:space="preserve"> Ensino Médio Completo</w:t>
+      </w:r>
+      <w:r>
+        <w:rPr>
+          <w:sz w:val="26"/>
+          <w:szCs w:val="26"/>
+        </w:rPr>
+        <w:t>;</w:t>
+      </w:r>
+      <w:r>
+        <w:rPr>
+          <w:sz w:val="26"/>
+          <w:szCs w:val="26"/>
+        </w:rPr>
+        <w:t xml:space="preserve"> Ensino Médio Completo</w:t>
+      </w:r>
+      <w:r>
+        <w:rPr>
+          <w:sz w:val="26"/>
+          <w:szCs w:val="26"/>
+        </w:rPr>
+        <w:t>;</w:t>
+      </w:r>
+      <w:r>
+        <w:rPr>
+          <w:sz w:val="26"/>
+          <w:szCs w:val="26"/>
+        </w:rPr>
+        <w:t xml:space="preserve"> Ensino Médio Completo.</w:t>
       </w:r>
     </w:p>
     <w:p>
@@ -1712,6 +2695,34 @@
         </w:rPr>
         <w:t xml:space="preserve"> muito pouco</w:t>
       </w:r>
+      <w:r>
+        <w:rPr>
+          <w:sz w:val="26"/>
+          <w:szCs w:val="26"/>
+        </w:rPr>
+        <w:t xml:space="preserve">; </w:t>
+      </w:r>
+      <w:r>
+        <w:rPr>
+          <w:sz w:val="26"/>
+          <w:szCs w:val="26"/>
+        </w:rPr>
+        <w:t>muita; mediana; mediana</w:t>
+      </w:r>
+      <w:r>
+        <w:rPr>
+          <w:sz w:val="26"/>
+          <w:szCs w:val="26"/>
+        </w:rPr>
+        <w:t xml:space="preserve">; muito pouco; mediana; </w:t>
+      </w:r>
+      <w:r>
+        <w:rPr>
+          <w:sz w:val="26"/>
+          <w:szCs w:val="26"/>
+        </w:rPr>
+        <w:t>mediana; muito pouco.</w:t>
+      </w:r>
     </w:p>
     <w:p>
       <w:pPr>
@@ -1762,6 +2773,76 @@
           <w:szCs w:val="26"/>
         </w:rPr>
         <w:t xml:space="preserve"> 12min</w:t>
+      </w:r>
+      <w:r>
+        <w:rPr>
+          <w:sz w:val="26"/>
+          <w:szCs w:val="26"/>
+        </w:rPr>
+        <w:t xml:space="preserve">; </w:t>
+      </w:r>
+      <w:r>
+        <w:rPr>
+          <w:sz w:val="26"/>
+          <w:szCs w:val="26"/>
+        </w:rPr>
+        <w:t>5min; 17min; 15 min</w:t>
+      </w:r>
+      <w:r>
+        <w:rPr>
+          <w:sz w:val="26"/>
+          <w:szCs w:val="26"/>
+        </w:rPr>
+        <w:t xml:space="preserve">; </w:t>
+      </w:r>
+      <w:r>
+        <w:rPr>
+          <w:sz w:val="26"/>
+          <w:szCs w:val="26"/>
+        </w:rPr>
+        <w:t>13min</w:t>
+      </w:r>
+      <w:r>
+        <w:rPr>
+          <w:sz w:val="26"/>
+          <w:szCs w:val="26"/>
+        </w:rPr>
+        <w:t>;</w:t>
+      </w:r>
+      <w:r>
+        <w:rPr>
+          <w:sz w:val="26"/>
+          <w:szCs w:val="26"/>
+        </w:rPr>
+        <w:t xml:space="preserve"> 7min</w:t>
+      </w:r>
+      <w:r>
+        <w:rPr>
+          <w:sz w:val="26"/>
+          <w:szCs w:val="26"/>
+        </w:rPr>
+        <w:t>;</w:t>
+      </w:r>
+      <w:r>
+        <w:rPr>
+          <w:sz w:val="26"/>
+          <w:szCs w:val="26"/>
+        </w:rPr>
+        <w:t xml:space="preserve"> 6min</w:t>
+      </w:r>
+      <w:r>
+        <w:rPr>
+          <w:sz w:val="26"/>
+          <w:szCs w:val="26"/>
+        </w:rPr>
+        <w:t xml:space="preserve">; </w:t>
+      </w:r>
+      <w:r>
+        <w:rPr>
+          <w:sz w:val="26"/>
+          <w:szCs w:val="26"/>
+        </w:rPr>
+        <w:t>14min.</w:t>
       </w:r>
     </w:p>
     <w:sectPr>
@@ -2875,6 +3956,15 @@
 </file>
 
 <file path=customXml/item2.xml><?xml version="1.0" encoding="utf-8"?>
+<?mso-contentType ?>
+<FormTemplates xmlns="http://schemas.microsoft.com/sharepoint/v3/contenttype/forms">
+  <Display>DocumentLibraryForm</Display>
+  <Edit>DocumentLibraryForm</Edit>
+  <New>DocumentLibraryForm</New>
+</FormTemplates>
+</file>
+
+<file path=customXml/item3.xml><?xml version="1.0" encoding="utf-8"?>
 <ct:contentTypeSchema xmlns:ct="http://schemas.microsoft.com/office/2006/metadata/contentType" xmlns:ma="http://schemas.microsoft.com/office/2006/metadata/properties/metaAttributes" ct:_="" ma:_="" ma:contentTypeName="Documento" ma:contentTypeID="0x010100006C93FB9C411A48BF7462DC62FBFB8E" ma:contentTypeVersion="10" ma:contentTypeDescription="Crie um novo documento." ma:contentTypeScope="" ma:versionID="4db24d2c6f1ff0b9f47fdaa91eee4ce9">
   <xsd:schema xmlns:xsd="http://www.w3.org/2001/XMLSchema" xmlns:xs="http://www.w3.org/2001/XMLSchema" xmlns:p="http://schemas.microsoft.com/office/2006/metadata/properties" xmlns:ns2="1101686e-17f6-4454-9fb7-3c264735ba1f" targetNamespace="http://schemas.microsoft.com/office/2006/metadata/properties" ma:root="true" ma:fieldsID="63c927eb95fca691790564c4c6071bce" ns2:_="">
     <xsd:import namespace="1101686e-17f6-4454-9fb7-3c264735ba1f"/>
@@ -3058,15 +4148,6 @@
 </ct:contentTypeSchema>
 </file>
 
-<file path=customXml/item3.xml><?xml version="1.0" encoding="utf-8"?>
-<?mso-contentType ?>
-<FormTemplates xmlns="http://schemas.microsoft.com/sharepoint/v3/contenttype/forms">
-  <Display>DocumentLibraryForm</Display>
-  <Edit>DocumentLibraryForm</Edit>
-  <New>DocumentLibraryForm</New>
-</FormTemplates>
-</file>
-
 <file path=customXml/itemProps1.xml><?xml version="1.0" encoding="utf-8"?>
 <ds:datastoreItem xmlns:ds="http://schemas.openxmlformats.org/officeDocument/2006/customXml" ds:itemID="{297EDD34-9E4D-42CD-8230-17A360B484FE}">
   <ds:schemaRefs>
@@ -3077,6 +4158,14 @@
 </file>
 
 <file path=customXml/itemProps2.xml><?xml version="1.0" encoding="utf-8"?>
+<ds:datastoreItem xmlns:ds="http://schemas.openxmlformats.org/officeDocument/2006/customXml" ds:itemID="{A734524F-0FA3-4150-926B-269B7A16E778}">
+  <ds:schemaRefs>
+    <ds:schemaRef ds:uri="http://schemas.microsoft.com/sharepoint/v3/contenttype/forms"/>
+  </ds:schemaRefs>
+</ds:datastoreItem>
+</file>
+
+<file path=customXml/itemProps3.xml><?xml version="1.0" encoding="utf-8"?>
 <ds:datastoreItem xmlns:ds="http://schemas.openxmlformats.org/officeDocument/2006/customXml" ds:itemID="{7EB5187D-E732-4546-8925-ABF399107DEC}">
   <ds:schemaRefs>
     <ds:schemaRef ds:uri="http://schemas.microsoft.com/office/2006/metadata/contentType"/>
@@ -3092,12 +4181,4 @@
     <ds:schemaRef ds:uri="http://schemas.microsoft.com/internal/obd"/>
   </ds:schemaRefs>
 </ds:datastoreItem>
-</file>
-
-<file path=customXml/itemProps3.xml><?xml version="1.0" encoding="utf-8"?>
-<ds:datastoreItem xmlns:ds="http://schemas.openxmlformats.org/officeDocument/2006/customXml" ds:itemID="{A734524F-0FA3-4150-926B-269B7A16E778}">
-  <ds:schemaRefs>
-    <ds:schemaRef ds:uri="http://schemas.microsoft.com/sharepoint/v3/contenttype/forms"/>
-  </ds:schemaRefs>
-</ds:datastoreItem>
 </file>
</xml_diff>